<commit_message>
Add backend ability to write replacement judges
Add backend ability to write replacement judges to the document
</commit_message>
<xml_diff>
--- a/res/Vorlage_Einsatzplan_Leer.docx
+++ b/res/Vorlage_Einsatzplan_Leer.docx
@@ -253,13 +253,6 @@
       <w:pPr>
         <w:rPr>
           <w:rFonts w:cs="Arial"/>
-        </w:rPr>
-      </w:pPr>
-    </w:p>
-    <w:p>
-      <w:pPr>
-        <w:rPr>
-          <w:rFonts w:cs="Arial"/>
           <w:b/>
           <w:bCs/>
         </w:rPr>
@@ -357,6 +350,74 @@
         </w:rPr>
       </w:pPr>
     </w:p>
+    <w:p>
+      <w:pPr>
+        <w:rPr>
+          <w:rFonts w:cs="Arial"/>
+          <w:b/>
+          <w:bCs/>
+        </w:rPr>
+      </w:pPr>
+    </w:p>
+    <w:tbl>
+      <w:tblPr>
+        <w:tblStyle w:val="Tabellenraster"/>
+        <w:tblW w:w="0" w:type="auto"/>
+        <w:tblInd w:w="-142" w:type="dxa"/>
+        <w:tblBorders>
+          <w:top w:val="none" w:sz="0" w:space="0" w:color="auto"/>
+          <w:left w:val="none" w:sz="0" w:space="0" w:color="auto"/>
+          <w:bottom w:val="none" w:sz="0" w:space="0" w:color="auto"/>
+          <w:right w:val="none" w:sz="0" w:space="0" w:color="auto"/>
+          <w:insideH w:val="none" w:sz="0" w:space="0" w:color="auto"/>
+          <w:insideV w:val="none" w:sz="0" w:space="0" w:color="auto"/>
+        </w:tblBorders>
+        <w:tblLook w:val="04A0" w:firstRow="1" w:lastRow="0" w:firstColumn="1" w:lastColumn="0" w:noHBand="0" w:noVBand="1"/>
+      </w:tblPr>
+      <w:tblGrid>
+        <w:gridCol w:w="3539"/>
+        <w:gridCol w:w="7059"/>
+      </w:tblGrid>
+      <w:tr>
+        <w:tc>
+          <w:tcPr>
+            <w:tcW w:w="3539" w:type="dxa"/>
+          </w:tcPr>
+          <w:p>
+            <w:pPr>
+              <w:rPr>
+                <w:rFonts w:cs="Arial"/>
+              </w:rPr>
+            </w:pPr>
+            <w:r>
+              <w:rPr>
+                <w:rFonts w:cs="Arial"/>
+              </w:rPr>
+              <w:t>Ersatzkampfrichter*innen:</w:t>
+            </w:r>
+          </w:p>
+        </w:tc>
+        <w:tc>
+          <w:tcPr>
+            <w:tcW w:w="7059" w:type="dxa"/>
+          </w:tcPr>
+          <w:p>
+            <w:pPr>
+              <w:spacing w:line="360" w:lineRule="auto"/>
+              <w:rPr>
+                <w:rFonts w:cs="Arial"/>
+              </w:rPr>
+            </w:pPr>
+            <w:r>
+              <w:rPr>
+                <w:rFonts w:cs="Arial"/>
+              </w:rPr>
+              <w:t>### Ersatzkampfrichter ###</w:t>
+            </w:r>
+          </w:p>
+        </w:tc>
+      </w:tr>
+    </w:tbl>
     <w:p>
       <w:pPr>
         <w:rPr>

</xml_diff>

<commit_message>
Fix DocumentWriter for replacement judges
Make it quick and dirty.

There must be no effort, if it is not strictly required (me, 2024)
</commit_message>
<xml_diff>
--- a/res/Vorlage_Einsatzplan_Leer.docx
+++ b/res/Vorlage_Einsatzplan_Leer.docx
@@ -375,13 +375,13 @@
         <w:tblLook w:val="04A0" w:firstRow="1" w:lastRow="0" w:firstColumn="1" w:lastColumn="0" w:noHBand="0" w:noVBand="1"/>
       </w:tblPr>
       <w:tblGrid>
-        <w:gridCol w:w="3539"/>
-        <w:gridCol w:w="7059"/>
+        <w:gridCol w:w="2964"/>
+        <w:gridCol w:w="7644"/>
       </w:tblGrid>
       <w:tr>
         <w:tc>
           <w:tcPr>
-            <w:tcW w:w="3539" w:type="dxa"/>
+            <w:tcW w:w="2836" w:type="dxa"/>
           </w:tcPr>
           <w:p>
             <w:pPr>
@@ -399,7 +399,7 @@
         </w:tc>
         <w:tc>
           <w:tcPr>
-            <w:tcW w:w="7059" w:type="dxa"/>
+            <w:tcW w:w="7762" w:type="dxa"/>
           </w:tcPr>
           <w:p>
             <w:pPr>

</xml_diff>

<commit_message>
Implement partial support to generate a HTML file
</commit_message>
<xml_diff>
--- a/res/Vorlage_Einsatzplan_Leer.docx
+++ b/res/Vorlage_Einsatzplan_Leer.docx
@@ -171,10 +171,17 @@
         </w:tc>
       </w:tr>
     </w:tbl>
-    <w:p/>
     <w:p>
       <w:pPr>
         <w:jc w:val="center"/>
+      </w:pPr>
+      <w:r>
+        <w:t>   </w:t>
+      </w:r>
+    </w:p>
+    <w:p>
+      <w:pPr>
+        <w:jc w:val="center"/>
         <w:rPr>
           <w:rFonts w:cs="Arial"/>
         </w:rPr>
@@ -221,6 +228,12 @@
           <w:rFonts w:cs="Arial"/>
         </w:rPr>
       </w:pPr>
+      <w:r>
+        <w:rPr>
+          <w:rFonts w:cs="Arial"/>
+        </w:rPr>
+        <w:t>   </w:t>
+      </w:r>
     </w:p>
     <w:p>
       <w:pPr>
@@ -257,15 +270,15 @@
           <w:bCs/>
         </w:rPr>
       </w:pPr>
-    </w:p>
-    <w:p>
-      <w:pPr>
+      <w:r>
         <w:rPr>
           <w:rFonts w:cs="Arial"/>
           <w:b/>
           <w:bCs/>
         </w:rPr>
-      </w:pPr>
+        <w:lastRenderedPageBreak/>
+        <w:t>   </w:t>
+      </w:r>
     </w:p>
     <w:p>
       <w:pPr>
@@ -281,56 +294,57 @@
           <w:b/>
           <w:bCs/>
         </w:rPr>
-        <w:t xml:space="preserve">Die Kampfrichterbesprechung findet am </w:t>
-      </w:r>
-      <w:r>
+        <w:t>   </w:t>
+      </w:r>
+    </w:p>
+    <w:p>
+      <w:pPr>
         <w:rPr>
           <w:rFonts w:cs="Arial"/>
           <w:b/>
           <w:bCs/>
         </w:rPr>
-        <w:t>### Datum ###</w:t>
-      </w:r>
+      </w:pPr>
       <w:r>
         <w:rPr>
           <w:rFonts w:cs="Arial"/>
           <w:b/>
           <w:bCs/>
         </w:rPr>
-        <w:t xml:space="preserve"> um </w:t>
-      </w:r>
-    </w:p>
-    <w:p>
-      <w:pPr>
+        <w:t xml:space="preserve">Die Kampfrichterbesprechung findet am </w:t>
+      </w:r>
+      <w:r>
         <w:rPr>
           <w:rFonts w:cs="Arial"/>
           <w:b/>
           <w:bCs/>
         </w:rPr>
-      </w:pPr>
+        <w:t>### Datum ###</w:t>
+      </w:r>
       <w:r>
         <w:rPr>
           <w:rFonts w:cs="Arial"/>
           <w:b/>
           <w:bCs/>
         </w:rPr>
-        <w:t>### Uhrzeit ###</w:t>
-      </w:r>
-      <w:r>
+        <w:t xml:space="preserve"> um </w:t>
+      </w:r>
+    </w:p>
+    <w:p>
+      <w:pPr>
         <w:rPr>
           <w:rFonts w:cs="Arial"/>
           <w:b/>
           <w:bCs/>
         </w:rPr>
-        <w:t xml:space="preserve"> in</w:t>
-      </w:r>
+      </w:pPr>
       <w:r>
         <w:rPr>
           <w:rFonts w:cs="Arial"/>
           <w:b/>
           <w:bCs/>
         </w:rPr>
-        <w:t xml:space="preserve"> </w:t>
+        <w:t>### Uhrzeit ###</w:t>
       </w:r>
       <w:r>
         <w:rPr>
@@ -338,26 +352,58 @@
           <w:b/>
           <w:bCs/>
         </w:rPr>
-        <w:t>Kampfrichterkleidung statt.</w:t>
-      </w:r>
-    </w:p>
-    <w:p>
-      <w:pPr>
+        <w:t xml:space="preserve"> in</w:t>
+      </w:r>
+      <w:r>
         <w:rPr>
           <w:rFonts w:cs="Arial"/>
           <w:b/>
           <w:bCs/>
         </w:rPr>
-      </w:pPr>
-    </w:p>
-    <w:p>
-      <w:pPr>
+        <w:t xml:space="preserve"> </w:t>
+      </w:r>
+      <w:r>
         <w:rPr>
           <w:rFonts w:cs="Arial"/>
           <w:b/>
           <w:bCs/>
         </w:rPr>
-      </w:pPr>
+        <w:t>Kampfrichterkleidung statt.</w:t>
+      </w:r>
+    </w:p>
+    <w:p>
+      <w:pPr>
+        <w:rPr>
+          <w:rFonts w:cs="Arial"/>
+          <w:b/>
+          <w:bCs/>
+        </w:rPr>
+      </w:pPr>
+      <w:r>
+        <w:rPr>
+          <w:rFonts w:cs="Arial"/>
+          <w:b/>
+          <w:bCs/>
+        </w:rPr>
+        <w:t>   </w:t>
+      </w:r>
+    </w:p>
+    <w:p>
+      <w:pPr>
+        <w:rPr>
+          <w:rFonts w:cs="Arial"/>
+          <w:b/>
+          <w:bCs/>
+        </w:rPr>
+      </w:pPr>
+      <w:r>
+        <w:rPr>
+          <w:rFonts w:cs="Arial"/>
+          <w:b/>
+          <w:bCs/>
+        </w:rPr>
+        <w:t>   </w:t>
+      </w:r>
     </w:p>
     <w:tbl>
       <w:tblPr>
@@ -426,15 +472,31 @@
           <w:bCs/>
         </w:rPr>
       </w:pPr>
-    </w:p>
-    <w:p>
-      <w:pPr>
+      <w:r>
         <w:rPr>
           <w:rFonts w:cs="Arial"/>
           <w:b/>
           <w:bCs/>
         </w:rPr>
-      </w:pPr>
+        <w:t>   </w:t>
+      </w:r>
+    </w:p>
+    <w:p>
+      <w:pPr>
+        <w:rPr>
+          <w:rFonts w:cs="Arial"/>
+          <w:b/>
+          <w:bCs/>
+        </w:rPr>
+      </w:pPr>
+      <w:r>
+        <w:rPr>
+          <w:rFonts w:cs="Arial"/>
+          <w:b/>
+          <w:bCs/>
+        </w:rPr>
+        <w:t>   </w:t>
+      </w:r>
     </w:p>
     <w:p>
       <w:pPr>
@@ -467,20 +529,38 @@
           <w:rFonts w:cs="Arial"/>
         </w:rPr>
       </w:pPr>
-    </w:p>
-    <w:p>
-      <w:pPr>
-        <w:rPr>
-          <w:rFonts w:cs="Arial"/>
-        </w:rPr>
-      </w:pPr>
-    </w:p>
-    <w:p>
-      <w:pPr>
-        <w:rPr>
-          <w:rFonts w:cs="Arial"/>
-        </w:rPr>
-      </w:pPr>
+      <w:r>
+        <w:rPr>
+          <w:rFonts w:cs="Arial"/>
+        </w:rPr>
+        <w:t>   </w:t>
+      </w:r>
+    </w:p>
+    <w:p>
+      <w:pPr>
+        <w:rPr>
+          <w:rFonts w:cs="Arial"/>
+        </w:rPr>
+      </w:pPr>
+      <w:r>
+        <w:rPr>
+          <w:rFonts w:cs="Arial"/>
+        </w:rPr>
+        <w:t>   </w:t>
+      </w:r>
+    </w:p>
+    <w:p>
+      <w:pPr>
+        <w:rPr>
+          <w:rFonts w:cs="Arial"/>
+        </w:rPr>
+      </w:pPr>
+      <w:r>
+        <w:rPr>
+          <w:rFonts w:cs="Arial"/>
+        </w:rPr>
+        <w:t>   </w:t>
+      </w:r>
     </w:p>
     <w:p>
       <w:pPr>
@@ -503,13 +583,19 @@
           <w:rFonts w:cs="Arial"/>
         </w:rPr>
       </w:pPr>
+      <w:r>
+        <w:rPr>
+          <w:rFonts w:cs="Arial"/>
+        </w:rPr>
+        <w:t>   </w:t>
+      </w:r>
     </w:p>
     <w:p>
       <w:pPr>
         <w:pStyle w:val="Listenabsatz"/>
         <w:numPr>
           <w:ilvl w:val="0"/>
-          <w:numId w:val="1"/>
+          <w:numId w:val="2"/>
         </w:numPr>
         <w:rPr>
           <w:rFonts w:cs="Arial"/>
@@ -527,7 +613,7 @@
         <w:pStyle w:val="Listenabsatz"/>
         <w:numPr>
           <w:ilvl w:val="0"/>
-          <w:numId w:val="1"/>
+          <w:numId w:val="2"/>
         </w:numPr>
         <w:rPr>
           <w:rFonts w:cs="Arial"/>
@@ -545,7 +631,7 @@
         <w:pStyle w:val="Listenabsatz"/>
         <w:numPr>
           <w:ilvl w:val="0"/>
-          <w:numId w:val="1"/>
+          <w:numId w:val="2"/>
         </w:numPr>
         <w:rPr>
           <w:rFonts w:cs="Arial"/>
@@ -563,7 +649,7 @@
         <w:pStyle w:val="Listenabsatz"/>
         <w:numPr>
           <w:ilvl w:val="0"/>
-          <w:numId w:val="1"/>
+          <w:numId w:val="2"/>
         </w:numPr>
         <w:rPr>
           <w:rFonts w:cs="Arial"/>
@@ -581,7 +667,7 @@
         <w:pStyle w:val="Listenabsatz"/>
         <w:numPr>
           <w:ilvl w:val="0"/>
-          <w:numId w:val="1"/>
+          <w:numId w:val="2"/>
         </w:numPr>
         <w:rPr>
           <w:rFonts w:cs="Arial"/>
@@ -600,20 +686,38 @@
           <w:rFonts w:cs="Arial"/>
         </w:rPr>
       </w:pPr>
-    </w:p>
-    <w:p>
-      <w:pPr>
-        <w:rPr>
-          <w:rFonts w:cs="Arial"/>
-        </w:rPr>
-      </w:pPr>
-    </w:p>
-    <w:p>
-      <w:pPr>
-        <w:rPr>
-          <w:rFonts w:cs="Arial"/>
-        </w:rPr>
-      </w:pPr>
+      <w:r>
+        <w:rPr>
+          <w:rFonts w:cs="Arial"/>
+        </w:rPr>
+        <w:t>   </w:t>
+      </w:r>
+    </w:p>
+    <w:p>
+      <w:pPr>
+        <w:rPr>
+          <w:rFonts w:cs="Arial"/>
+        </w:rPr>
+      </w:pPr>
+      <w:r>
+        <w:rPr>
+          <w:rFonts w:cs="Arial"/>
+        </w:rPr>
+        <w:t>   </w:t>
+      </w:r>
+    </w:p>
+    <w:p>
+      <w:pPr>
+        <w:rPr>
+          <w:rFonts w:cs="Arial"/>
+        </w:rPr>
+      </w:pPr>
+      <w:r>
+        <w:rPr>
+          <w:rFonts w:cs="Arial"/>
+        </w:rPr>
+        <w:t>   </w:t>
+      </w:r>
     </w:p>
     <w:p>
       <w:pPr>
@@ -958,8 +1062,123 @@
       </w:rPr>
     </w:lvl>
   </w:abstractNum>
+  <w:abstractNum w:abstractNumId="1" w15:restartNumberingAfterBreak="0">
+    <w:nsid w:val="4B695107"/>
+    <w:multiLevelType w:val="hybridMultilevel"/>
+    <w:tmpl w:val="FC42FB8C"/>
+    <w:lvl w:ilvl="0" w:tplc="1DE8D500">
+      <w:numFmt w:val="bullet"/>
+      <w:lvlText w:val="-"/>
+      <w:lvlJc w:val="left"/>
+      <w:pPr>
+        <w:ind w:left="720" w:hanging="360"/>
+      </w:pPr>
+      <w:rPr>
+        <w:rFonts w:ascii="Arial" w:eastAsiaTheme="minorHAnsi" w:hAnsi="Arial" w:cs="Arial" w:hint="default"/>
+      </w:rPr>
+    </w:lvl>
+    <w:lvl w:ilvl="1" w:tplc="04070003" w:tentative="1">
+      <w:start w:val="1"/>
+      <w:numFmt w:val="bullet"/>
+      <w:lvlText w:val="o"/>
+      <w:lvlJc w:val="left"/>
+      <w:pPr>
+        <w:ind w:left="1440" w:hanging="360"/>
+      </w:pPr>
+      <w:rPr>
+        <w:rFonts w:ascii="Courier New" w:hAnsi="Courier New" w:cs="Courier New" w:hint="default"/>
+      </w:rPr>
+    </w:lvl>
+    <w:lvl w:ilvl="2" w:tplc="04070005" w:tentative="1">
+      <w:start w:val="1"/>
+      <w:numFmt w:val="bullet"/>
+      <w:lvlText w:val=""/>
+      <w:lvlJc w:val="left"/>
+      <w:pPr>
+        <w:ind w:left="2160" w:hanging="360"/>
+      </w:pPr>
+      <w:rPr>
+        <w:rFonts w:ascii="Wingdings" w:hAnsi="Wingdings" w:hint="default"/>
+      </w:rPr>
+    </w:lvl>
+    <w:lvl w:ilvl="3" w:tplc="04070001" w:tentative="1">
+      <w:start w:val="1"/>
+      <w:numFmt w:val="bullet"/>
+      <w:lvlText w:val=""/>
+      <w:lvlJc w:val="left"/>
+      <w:pPr>
+        <w:ind w:left="2880" w:hanging="360"/>
+      </w:pPr>
+      <w:rPr>
+        <w:rFonts w:ascii="Symbol" w:hAnsi="Symbol" w:hint="default"/>
+      </w:rPr>
+    </w:lvl>
+    <w:lvl w:ilvl="4" w:tplc="04070003" w:tentative="1">
+      <w:start w:val="1"/>
+      <w:numFmt w:val="bullet"/>
+      <w:lvlText w:val="o"/>
+      <w:lvlJc w:val="left"/>
+      <w:pPr>
+        <w:ind w:left="3600" w:hanging="360"/>
+      </w:pPr>
+      <w:rPr>
+        <w:rFonts w:ascii="Courier New" w:hAnsi="Courier New" w:cs="Courier New" w:hint="default"/>
+      </w:rPr>
+    </w:lvl>
+    <w:lvl w:ilvl="5" w:tplc="04070005" w:tentative="1">
+      <w:start w:val="1"/>
+      <w:numFmt w:val="bullet"/>
+      <w:lvlText w:val=""/>
+      <w:lvlJc w:val="left"/>
+      <w:pPr>
+        <w:ind w:left="4320" w:hanging="360"/>
+      </w:pPr>
+      <w:rPr>
+        <w:rFonts w:ascii="Wingdings" w:hAnsi="Wingdings" w:hint="default"/>
+      </w:rPr>
+    </w:lvl>
+    <w:lvl w:ilvl="6" w:tplc="04070001" w:tentative="1">
+      <w:start w:val="1"/>
+      <w:numFmt w:val="bullet"/>
+      <w:lvlText w:val=""/>
+      <w:lvlJc w:val="left"/>
+      <w:pPr>
+        <w:ind w:left="5040" w:hanging="360"/>
+      </w:pPr>
+      <w:rPr>
+        <w:rFonts w:ascii="Symbol" w:hAnsi="Symbol" w:hint="default"/>
+      </w:rPr>
+    </w:lvl>
+    <w:lvl w:ilvl="7" w:tplc="04070003" w:tentative="1">
+      <w:start w:val="1"/>
+      <w:numFmt w:val="bullet"/>
+      <w:lvlText w:val="o"/>
+      <w:lvlJc w:val="left"/>
+      <w:pPr>
+        <w:ind w:left="5760" w:hanging="360"/>
+      </w:pPr>
+      <w:rPr>
+        <w:rFonts w:ascii="Courier New" w:hAnsi="Courier New" w:cs="Courier New" w:hint="default"/>
+      </w:rPr>
+    </w:lvl>
+    <w:lvl w:ilvl="8" w:tplc="04070005" w:tentative="1">
+      <w:start w:val="1"/>
+      <w:numFmt w:val="bullet"/>
+      <w:lvlText w:val=""/>
+      <w:lvlJc w:val="left"/>
+      <w:pPr>
+        <w:ind w:left="6480" w:hanging="360"/>
+      </w:pPr>
+      <w:rPr>
+        <w:rFonts w:ascii="Wingdings" w:hAnsi="Wingdings" w:hint="default"/>
+      </w:rPr>
+    </w:lvl>
+  </w:abstractNum>
   <w:num w:numId="1" w16cid:durableId="1201624774">
     <w:abstractNumId w:val="0"/>
+  </w:num>
+  <w:num w:numId="2" w16cid:durableId="84964393">
+    <w:abstractNumId w:val="1"/>
   </w:num>
 </w:numbering>
 </file>

</xml_diff>

<commit_message>
Add ability to copy tables and fix bug where frontend data would be lost
Tables can be safely copied, they get a new UUID and are therefore considered unique.
From now on, we prevent the user from actually reloading the Editor page manually so we don't lose frontend data accidentially.

Signed-off-by: Philipp Remy <philipp.remy@law-school.de>
</commit_message>
<xml_diff>
--- a/res/Vorlage_Einsatzplan_Leer.docx
+++ b/res/Vorlage_Einsatzplan_Leer.docx
@@ -623,7 +623,19 @@
         <w:rPr>
           <w:rFonts w:cs="Arial"/>
         </w:rPr>
-        <w:t>weiße Bluse / weißes Hemd mit langem Arm</w:t>
+        <w:t>weiße Bluse</w:t>
+      </w:r>
+      <w:r>
+        <w:rPr>
+          <w:rFonts w:cs="Arial"/>
+        </w:rPr>
+        <w:t xml:space="preserve"> mit langem Arm</w:t>
+      </w:r>
+      <w:r>
+        <w:rPr>
+          <w:rFonts w:cs="Arial"/>
+        </w:rPr>
+        <w:t xml:space="preserve"> / weißes Hemd mit langem Arm</w:t>
       </w:r>
     </w:p>
     <w:p>

</xml_diff>